<commit_message>
Problems in code updated
</commit_message>
<xml_diff>
--- a/Banking.docx
+++ b/Banking.docx
@@ -68,7 +68,6 @@
     </w:p>
     <w:p>
       <w:pPr>
-        <w:spacing w:after="0"/>
         <w:rPr>
           <w:lang w:val="en-US"/>
         </w:rPr>
@@ -85,19 +84,17 @@
         </w:rPr>
         <w:t xml:space="preserve"> – 8 </w:t>
       </w:r>
-      <w:proofErr w:type="spellStart"/>
-      <w:r>
-        <w:rPr>
-          <w:lang w:val="en-US"/>
-        </w:rPr>
-        <w:t>sps</w:t>
-      </w:r>
-      <w:proofErr w:type="spellEnd"/>
-      <w:r>
-        <w:rPr>
-          <w:lang w:val="en-US"/>
-        </w:rPr>
-        <w:t>.</w:t>
+      <w:r>
+        <w:rPr>
+          <w:lang w:val="en-US"/>
+        </w:rPr>
+        <w:t>SP</w:t>
+      </w:r>
+      <w:r>
+        <w:rPr>
+          <w:lang w:val="en-US"/>
+        </w:rPr>
+        <w:t>s.</w:t>
       </w:r>
     </w:p>
     <w:p>
@@ -127,31 +124,7 @@
           <w:lang w:val="en-US"/>
         </w:rPr>
         <w:tab/>
-        <w:t>Test</w:t>
-      </w:r>
-      <w:r>
-        <w:rPr>
-          <w:lang w:val="en-US"/>
-        </w:rPr>
-        <w:t>2</w:t>
-      </w:r>
-      <w:r>
-        <w:rPr>
-          <w:lang w:val="en-US"/>
-        </w:rPr>
-        <w:t>: Given a customer, When I order a cheque book, Then I should</w:t>
-      </w:r>
-      <w:r>
-        <w:rPr>
-          <w:lang w:val="en-US"/>
-        </w:rPr>
-        <w:t xml:space="preserve"> get a SMS code which needs to be provided to courier for delivery to prevent fraud</w:t>
-      </w:r>
-      <w:r>
-        <w:rPr>
-          <w:lang w:val="en-US"/>
-        </w:rPr>
-        <w:t>.</w:t>
+        <w:t>Test2: Given a customer, When I order a cheque book, Then I should get a SMS code which needs to be provided to courier for delivery to prevent fraud.</w:t>
       </w:r>
     </w:p>
     <w:p>
@@ -166,31 +139,7 @@
           <w:lang w:val="en-US"/>
         </w:rPr>
         <w:tab/>
-        <w:t>Test</w:t>
-      </w:r>
-      <w:r>
-        <w:rPr>
-          <w:lang w:val="en-US"/>
-        </w:rPr>
-        <w:t>3</w:t>
-      </w:r>
-      <w:r>
-        <w:rPr>
-          <w:lang w:val="en-US"/>
-        </w:rPr>
-        <w:t>: Given a customer, When I order a cheque book, Then</w:t>
-      </w:r>
-      <w:r>
-        <w:rPr>
-          <w:lang w:val="en-US"/>
-        </w:rPr>
-        <w:t xml:space="preserve"> I should be charged Rs 50 if I am ordering more than 20 leaves of cheques per financial year</w:t>
-      </w:r>
-      <w:r>
-        <w:rPr>
-          <w:lang w:val="en-US"/>
-        </w:rPr>
-        <w:t>.</w:t>
+        <w:t>Test3: Given a customer, When I order a cheque book, Then I should be charged Rs 50 if I am ordering more than 20 leaves of cheques per financial year.</w:t>
       </w:r>
     </w:p>
     <w:p>
@@ -241,16 +190,8 @@
         <w:rPr>
           <w:lang w:val="en-US"/>
         </w:rPr>
-        <w:t xml:space="preserve"> – 13 </w:t>
-      </w:r>
-      <w:proofErr w:type="spellStart"/>
-      <w:r>
-        <w:rPr>
-          <w:lang w:val="en-US"/>
-        </w:rPr>
-        <w:t>Sps</w:t>
-      </w:r>
-      <w:proofErr w:type="spellEnd"/>
+        <w:t xml:space="preserve"> – 13 Sps</w:t>
+      </w:r>
     </w:p>
     <w:p>
       <w:pPr>
@@ -263,28 +204,8 @@
         <w:rPr>
           <w:lang w:val="en-US"/>
         </w:rPr>
-        <w:t>US2</w:t>
-      </w:r>
-      <w:r>
-        <w:rPr>
-          <w:lang w:val="en-US"/>
-        </w:rPr>
-        <w:t>.2</w:t>
-      </w:r>
-      <w:r>
-        <w:rPr>
-          <w:lang w:val="en-US"/>
-        </w:rPr>
-        <w:t xml:space="preserve">: As a customer, I should be able withdraw at any branch, so that I can use services while travelling. – 13 </w:t>
-      </w:r>
-      <w:proofErr w:type="spellStart"/>
-      <w:r>
-        <w:rPr>
-          <w:lang w:val="en-US"/>
-        </w:rPr>
-        <w:t>Sps</w:t>
-      </w:r>
-      <w:proofErr w:type="spellEnd"/>
+        <w:t>US2.2: As a customer, I should be able withdraw at any branch, so that I can use services while travelling. – 13 Sps</w:t>
+      </w:r>
     </w:p>
     <w:p>
       <w:pPr>
@@ -314,55 +235,7 @@
           <w:lang w:val="en-US"/>
         </w:rPr>
         <w:tab/>
-        <w:t>Test</w:t>
-      </w:r>
-      <w:r>
-        <w:rPr>
-          <w:lang w:val="en-US"/>
-        </w:rPr>
-        <w:t>1</w:t>
-      </w:r>
-      <w:r>
-        <w:rPr>
-          <w:lang w:val="en-US"/>
-        </w:rPr>
-        <w:t xml:space="preserve">: Given a </w:t>
-      </w:r>
-      <w:r>
-        <w:rPr>
-          <w:lang w:val="en-US"/>
-        </w:rPr>
-        <w:t>bank customer with valid account</w:t>
-      </w:r>
-      <w:r>
-        <w:rPr>
-          <w:lang w:val="en-US"/>
-        </w:rPr>
-        <w:t xml:space="preserve">, When I </w:t>
-      </w:r>
-      <w:r>
-        <w:rPr>
-          <w:lang w:val="en-US"/>
-        </w:rPr>
-        <w:t>withdraw from any branch</w:t>
-      </w:r>
-      <w:r>
-        <w:rPr>
-          <w:lang w:val="en-US"/>
-        </w:rPr>
-        <w:t xml:space="preserve">, Then </w:t>
-      </w:r>
-      <w:r>
-        <w:rPr>
-          <w:lang w:val="en-US"/>
-        </w:rPr>
-        <w:t>I should get a SMS message regarding that withdrawal</w:t>
-      </w:r>
-      <w:r>
-        <w:rPr>
-          <w:lang w:val="en-US"/>
-        </w:rPr>
-        <w:t>.</w:t>
+        <w:t>Test1: Given a bank customer with valid account, When I withdraw from any branch, Then I should get a SMS message regarding that withdrawal.</w:t>
       </w:r>
     </w:p>
     <w:p>
@@ -377,55 +250,7 @@
           <w:lang w:val="en-US"/>
         </w:rPr>
         <w:tab/>
-        <w:t>Test</w:t>
-      </w:r>
-      <w:r>
-        <w:rPr>
-          <w:lang w:val="en-US"/>
-        </w:rPr>
-        <w:t>2</w:t>
-      </w:r>
-      <w:r>
-        <w:rPr>
-          <w:lang w:val="en-US"/>
-        </w:rPr>
-        <w:t xml:space="preserve">: Given a bank customer with valid account, When I </w:t>
-      </w:r>
-      <w:r>
-        <w:rPr>
-          <w:lang w:val="en-US"/>
-        </w:rPr>
-        <w:t>deposit cheque</w:t>
-      </w:r>
-      <w:r>
-        <w:rPr>
-          <w:lang w:val="en-US"/>
-        </w:rPr>
-        <w:t xml:space="preserve"> </w:t>
-      </w:r>
-      <w:r>
-        <w:rPr>
-          <w:lang w:val="en-US"/>
-        </w:rPr>
-        <w:t>in</w:t>
-      </w:r>
-      <w:r>
-        <w:rPr>
-          <w:lang w:val="en-US"/>
-        </w:rPr>
-        <w:t xml:space="preserve"> any branch, Then I should get a SMS message </w:t>
-      </w:r>
-      <w:r>
-        <w:rPr>
-          <w:lang w:val="en-US"/>
-        </w:rPr>
-        <w:t>that cheque number x has been received by bank</w:t>
-      </w:r>
-      <w:r>
-        <w:rPr>
-          <w:lang w:val="en-US"/>
-        </w:rPr>
-        <w:t>.</w:t>
+        <w:t>Test2: Given a bank customer with valid account, When I deposit cheque in any branch, Then I should get a SMS message that cheque number x has been received by bank.</w:t>
       </w:r>
     </w:p>
     <w:p>
@@ -467,49 +292,7 @@
           <w:lang w:val="en-US"/>
         </w:rPr>
         <w:tab/>
-        <w:t xml:space="preserve">Test1: Given a bank customer with </w:t>
-      </w:r>
-      <w:r>
-        <w:rPr>
-          <w:lang w:val="en-US"/>
-        </w:rPr>
-        <w:t>SMS facility</w:t>
-      </w:r>
-      <w:r>
-        <w:rPr>
-          <w:lang w:val="en-US"/>
-        </w:rPr>
-        <w:t xml:space="preserve">, </w:t>
-      </w:r>
-      <w:r>
-        <w:rPr>
-          <w:lang w:val="en-US"/>
-        </w:rPr>
-        <w:t>when</w:t>
-      </w:r>
-      <w:r>
-        <w:rPr>
-          <w:lang w:val="en-US"/>
-        </w:rPr>
-        <w:t xml:space="preserve"> </w:t>
-      </w:r>
-      <w:r>
-        <w:rPr>
-          <w:lang w:val="en-US"/>
-        </w:rPr>
-        <w:t>any withdrawal or deposit is made</w:t>
-      </w:r>
-      <w:r>
-        <w:rPr>
-          <w:lang w:val="en-US"/>
-        </w:rPr>
-        <w:t xml:space="preserve">, Then I should get a SMS message regarding that </w:t>
-      </w:r>
-      <w:r>
-        <w:rPr>
-          <w:lang w:val="en-US"/>
-        </w:rPr>
-        <w:t>transaction.</w:t>
+        <w:t>Test1: Given a bank customer with SMS facility, when any withdrawal or deposit is made, Then I should get a SMS message regarding that transaction.</w:t>
       </w:r>
     </w:p>
     <w:p>
@@ -524,51 +307,7 @@
           <w:lang w:val="en-US"/>
         </w:rPr>
         <w:tab/>
-        <w:t>Test</w:t>
-      </w:r>
-      <w:r>
-        <w:rPr>
-          <w:lang w:val="en-US"/>
-        </w:rPr>
-        <w:t>2</w:t>
-      </w:r>
-      <w:r>
-        <w:rPr>
-          <w:lang w:val="en-US"/>
-        </w:rPr>
-        <w:t xml:space="preserve">: Given a bank customer, </w:t>
-      </w:r>
-      <w:proofErr w:type="gramStart"/>
-      <w:r>
-        <w:rPr>
-          <w:lang w:val="en-US"/>
-        </w:rPr>
-        <w:t>When</w:t>
-      </w:r>
-      <w:proofErr w:type="gramEnd"/>
-      <w:r>
-        <w:rPr>
-          <w:lang w:val="en-US"/>
-        </w:rPr>
-        <w:t xml:space="preserve"> </w:t>
-      </w:r>
-      <w:r>
-        <w:rPr>
-          <w:lang w:val="en-US"/>
-        </w:rPr>
-        <w:t xml:space="preserve">he/she requests SMS facility for transactions, </w:t>
-      </w:r>
-      <w:r>
-        <w:rPr>
-          <w:lang w:val="en-US"/>
-        </w:rPr>
-        <w:t xml:space="preserve">Then </w:t>
-      </w:r>
-      <w:r>
-        <w:rPr>
-          <w:lang w:val="en-US"/>
-        </w:rPr>
-        <w:t>a charge of Rs 25 + taxes should be deducted every quarter till the facility continues.</w:t>
+        <w:t>Test2: Given a bank customer, When he/she requests SMS facility for transactions, Then a charge of Rs 25 + taxes should be deducted every quarter till the facility continues.</w:t>
       </w:r>
     </w:p>
     <w:p>

</xml_diff>